<commit_message>
update api document again
</commit_message>
<xml_diff>
--- a/documents/API_document_final_beta.docx
+++ b/documents/API_document_final_beta.docx
@@ -26164,7 +26164,16 @@
                 <w:sz w:val="19"/>
                 <w:szCs w:val="19"/>
               </w:rPr>
-              <w:t>Enrollments:[</w:t>
+              <w:t>Students</w:t>
+            </w:r>
+            <w:r>
+              <w:rPr>
+                <w:rFonts w:ascii="Consolas" w:hAnsi="Consolas" w:cs="Consolas"/>
+                <w:color w:val="A31515"/>
+                <w:sz w:val="19"/>
+                <w:szCs w:val="19"/>
+              </w:rPr>
+              <w:t>:[</w:t>
             </w:r>
             <w:proofErr w:type="gramEnd"/>
             <w:r>
@@ -26174,7 +26183,25 @@
                 <w:sz w:val="19"/>
                 <w:szCs w:val="19"/>
               </w:rPr>
-              <w:t>1]</w:t>
+              <w:t>1</w:t>
+            </w:r>
+            <w:r>
+              <w:rPr>
+                <w:rFonts w:ascii="Consolas" w:hAnsi="Consolas" w:cs="Consolas"/>
+                <w:color w:val="A31515"/>
+                <w:sz w:val="19"/>
+                <w:szCs w:val="19"/>
+              </w:rPr>
+              <w:t>,2</w:t>
+            </w:r>
+            <w:r>
+              <w:rPr>
+                <w:rFonts w:ascii="Consolas" w:hAnsi="Consolas" w:cs="Consolas"/>
+                <w:color w:val="A31515"/>
+                <w:sz w:val="19"/>
+                <w:szCs w:val="19"/>
+              </w:rPr>
+              <w:t>]</w:t>
             </w:r>
           </w:p>
           <w:p>
@@ -26742,26 +26769,44 @@
               </w:rPr>
               <w:tab/>
             </w:r>
-            <w:proofErr w:type="gramStart"/>
-            <w:r>
-              <w:rPr>
-                <w:rFonts w:ascii="Consolas" w:hAnsi="Consolas" w:cs="Consolas"/>
-                <w:color w:val="A31515"/>
-                <w:sz w:val="19"/>
-                <w:szCs w:val="19"/>
-              </w:rPr>
-              <w:t>Enrollments:[</w:t>
-            </w:r>
-            <w:proofErr w:type="gramEnd"/>
-            <w:r>
-              <w:rPr>
-                <w:rFonts w:ascii="Consolas" w:hAnsi="Consolas" w:cs="Consolas"/>
-                <w:color w:val="A31515"/>
-                <w:sz w:val="19"/>
-                <w:szCs w:val="19"/>
-              </w:rPr>
-              <w:t>1]</w:t>
-            </w:r>
+            <w:r>
+              <w:rPr>
+                <w:rFonts w:ascii="Consolas" w:hAnsi="Consolas" w:cs="Consolas"/>
+                <w:color w:val="A31515"/>
+                <w:sz w:val="19"/>
+                <w:szCs w:val="19"/>
+              </w:rPr>
+              <w:t>Students</w:t>
+            </w:r>
+            <w:r>
+              <w:rPr>
+                <w:rFonts w:ascii="Consolas" w:hAnsi="Consolas" w:cs="Consolas"/>
+                <w:color w:val="A31515"/>
+                <w:sz w:val="19"/>
+                <w:szCs w:val="19"/>
+              </w:rPr>
+              <w:t>:[1</w:t>
+            </w:r>
+            <w:r>
+              <w:rPr>
+                <w:rFonts w:ascii="Consolas" w:hAnsi="Consolas" w:cs="Consolas"/>
+                <w:color w:val="A31515"/>
+                <w:sz w:val="19"/>
+                <w:szCs w:val="19"/>
+              </w:rPr>
+              <w:t>,2</w:t>
+            </w:r>
+            <w:r>
+              <w:rPr>
+                <w:rFonts w:ascii="Consolas" w:hAnsi="Consolas" w:cs="Consolas"/>
+                <w:color w:val="A31515"/>
+                <w:sz w:val="19"/>
+                <w:szCs w:val="19"/>
+              </w:rPr>
+              <w:t>]</w:t>
+            </w:r>
+            <w:bookmarkStart w:id="0" w:name="_GoBack"/>
+            <w:bookmarkEnd w:id="0"/>
           </w:p>
           <w:p>
             <w:pPr>
@@ -31518,18 +31563,7 @@
                 <w:sz w:val="19"/>
                 <w:szCs w:val="19"/>
               </w:rPr>
-              <w:t>b</w:t>
-            </w:r>
-            <w:bookmarkStart w:id="0" w:name="_GoBack"/>
-            <w:bookmarkEnd w:id="0"/>
-            <w:r>
-              <w:rPr>
-                <w:rFonts w:ascii="Consolas" w:hAnsi="Consolas" w:cs="Consolas"/>
-                <w:color w:val="A31515"/>
-                <w:sz w:val="19"/>
-                <w:szCs w:val="19"/>
-              </w:rPr>
-              <w:t>oard</w:t>
+              <w:t>board</w:t>
             </w:r>
             <w:r>
               <w:rPr>

</xml_diff>